<commit_message>
printer software:fix the communication
</commit_message>
<xml_diff>
--- a/printer通讯协议.docx
+++ b/printer通讯协议.docx
@@ -269,25 +269,34 @@
           <w:szCs w:val="21"/>
           <w:highlight w:val="yellow"/>
         </w:rPr>
-        <w:t>工作模式下，上位机首先查询扫描枪的数据（扫描枪直接连</w:t>
-      </w:r>
-      <w:r>
-        <w:rPr>
-          <w:rFonts w:hint="eastAsia"/>
-          <w:color w:val="00B0F0"/>
+        <w:t>工作模式下，</w:t>
+      </w:r>
+      <w:r>
+        <w:rPr>
+          <w:rFonts w:hint="eastAsia"/>
+          <w:color w:val="000000"/>
           <w:szCs w:val="21"/>
           <w:highlight w:val="yellow"/>
         </w:rPr>
+        <w:t>上位机首先查询扫描枪的数据（扫描枪直接连</w:t>
+      </w:r>
+      <w:r>
+        <w:rPr>
+          <w:rFonts w:hint="eastAsia"/>
+          <w:color w:val="000000"/>
+          <w:szCs w:val="21"/>
+          <w:highlight w:val="yellow"/>
+        </w:rPr>
         <w:t>PC</w:t>
       </w:r>
       <w:r>
         <w:rPr>
           <w:rFonts w:hint="eastAsia"/>
-          <w:color w:val="00B0F0"/>
+          <w:color w:val="000000"/>
           <w:szCs w:val="21"/>
           <w:highlight w:val="yellow"/>
         </w:rPr>
-        <w:t>），得到扫描枪扫到的二维码数据，经过处理后，给下位机发送二维码结果（正确或者错误），下位机收到数据后会马上给上位机数据是否正确接收的数据（</w:t>
+        <w:t>），得到扫描枪扫到的二维码数据，经过处理后，</w:t>
       </w:r>
       <w:r>
         <w:rPr>
@@ -296,6 +305,51 @@
           <w:szCs w:val="21"/>
           <w:highlight w:val="yellow"/>
         </w:rPr>
+        <w:t>给下位机发送</w:t>
+      </w:r>
+      <w:r>
+        <w:rPr>
+          <w:rFonts w:hint="eastAsia"/>
+          <w:color w:val="FF0000"/>
+          <w:szCs w:val="21"/>
+          <w:highlight w:val="yellow"/>
+        </w:rPr>
+        <w:t>二维码结果</w:t>
+      </w:r>
+      <w:r>
+        <w:rPr>
+          <w:rFonts w:hint="eastAsia"/>
+          <w:color w:val="00B0F0"/>
+          <w:szCs w:val="21"/>
+          <w:highlight w:val="yellow"/>
+        </w:rPr>
+        <w:t>（正确或者错误），下位机收到数据后会马上给上位机</w:t>
+      </w:r>
+      <w:r>
+        <w:rPr>
+          <w:rFonts w:hint="eastAsia"/>
+          <w:color w:val="00B0F0"/>
+          <w:szCs w:val="21"/>
+          <w:highlight w:val="yellow"/>
+        </w:rPr>
+        <w:t>返回响应信息，</w:t>
+      </w:r>
+      <w:r>
+        <w:rPr>
+          <w:rFonts w:hint="eastAsia"/>
+          <w:color w:val="00B0F0"/>
+          <w:szCs w:val="21"/>
+          <w:highlight w:val="yellow"/>
+        </w:rPr>
+        <w:t>是否正确接收的数据（</w:t>
+      </w:r>
+      <w:r>
+        <w:rPr>
+          <w:rFonts w:hint="eastAsia"/>
+          <w:color w:val="00B0F0"/>
+          <w:szCs w:val="21"/>
+          <w:highlight w:val="yellow"/>
+        </w:rPr>
         <w:t>CRC</w:t>
       </w:r>
       <w:r>
@@ -305,7 +359,7 @@
           <w:szCs w:val="21"/>
           <w:highlight w:val="yellow"/>
         </w:rPr>
-        <w:t>校验正确与否），上位机可以根据下位机应答的结果决定是否需要重发（正确不需要重发；错误的话可以重发，错误三次请在上位机报故障后检查通讯连线是否正常）。如果下位机正确接收数据后并应答上位机</w:t>
+        <w:t>校验正确与否</w:t>
       </w:r>
       <w:r>
         <w:rPr>
@@ -314,6 +368,42 @@
           <w:szCs w:val="21"/>
           <w:highlight w:val="yellow"/>
         </w:rPr>
+        <w:t>，上位机只需要关心数据是否被正确接收</w:t>
+      </w:r>
+      <w:r>
+        <w:rPr>
+          <w:rFonts w:hint="eastAsia"/>
+          <w:color w:val="00B0F0"/>
+          <w:szCs w:val="21"/>
+          <w:highlight w:val="yellow"/>
+        </w:rPr>
+        <w:t>），</w:t>
+      </w:r>
+      <w:r>
+        <w:rPr>
+          <w:rFonts w:hint="eastAsia"/>
+          <w:color w:val="FF0000"/>
+          <w:szCs w:val="21"/>
+          <w:highlight w:val="yellow"/>
+        </w:rPr>
+        <w:t>上位机可以根据下位机应答的结果决定是否需要重发（正确不需要重发；错误的话可以重发，错误三次请在上位机报故障后检查通讯连线是否正常）。</w:t>
+      </w:r>
+      <w:r>
+        <w:rPr>
+          <w:rFonts w:hint="eastAsia"/>
+          <w:color w:val="00B0F0"/>
+          <w:szCs w:val="21"/>
+          <w:highlight w:val="yellow"/>
+        </w:rPr>
+        <w:t>如果下位机正确接收数据后并应答上位机</w:t>
+      </w:r>
+      <w:r>
+        <w:rPr>
+          <w:rFonts w:hint="eastAsia"/>
+          <w:color w:val="00B0F0"/>
+          <w:szCs w:val="21"/>
+          <w:highlight w:val="yellow"/>
+        </w:rPr>
         <w:t>，上位机必须在规定的时间内（</w:t>
       </w:r>
       <w:r>
@@ -421,6 +511,105 @@
           <w:highlight w:val="yellow"/>
         </w:rPr>
         <w:t>校验错误，上位机可以在规定的时间内重新发送查询指令，直到重复三次或者超出规定的查询时间。</w:t>
+      </w:r>
+      <w:r>
+        <w:rPr>
+          <w:rFonts w:hint="eastAsia"/>
+          <w:color w:val="00B0F0"/>
+          <w:szCs w:val="21"/>
+          <w:highlight w:val="yellow"/>
+        </w:rPr>
+        <w:t>（</w:t>
+      </w:r>
+      <w:r>
+        <w:rPr>
+          <w:rFonts w:hint="eastAsia"/>
+          <w:color w:val="FF0000"/>
+          <w:szCs w:val="21"/>
+          <w:highlight w:val="yellow"/>
+        </w:rPr>
+        <w:t>建议上位机将接收到</w:t>
+      </w:r>
+      <w:r>
+        <w:rPr>
+          <w:rFonts w:hint="eastAsia"/>
+          <w:color w:val="000000"/>
+          <w:szCs w:val="21"/>
+          <w:highlight w:val="yellow"/>
+        </w:rPr>
+        <w:t>控制指令响应</w:t>
+      </w:r>
+      <w:r>
+        <w:rPr>
+          <w:rFonts w:hint="eastAsia"/>
+          <w:color w:val="FF0000"/>
+          <w:szCs w:val="21"/>
+          <w:highlight w:val="yellow"/>
+        </w:rPr>
+        <w:t>到发送</w:t>
+      </w:r>
+      <w:r>
+        <w:rPr>
+          <w:rFonts w:hint="eastAsia"/>
+          <w:color w:val="000000"/>
+          <w:szCs w:val="21"/>
+          <w:highlight w:val="yellow"/>
+        </w:rPr>
+        <w:t>查询下位机状态</w:t>
+      </w:r>
+      <w:r>
+        <w:rPr>
+          <w:rFonts w:hint="eastAsia"/>
+          <w:color w:val="FF0000"/>
+          <w:szCs w:val="21"/>
+          <w:highlight w:val="yellow"/>
+        </w:rPr>
+        <w:t>间隔时间设置为</w:t>
+      </w:r>
+      <w:r>
+        <w:rPr>
+          <w:rFonts w:hint="eastAsia"/>
+          <w:color w:val="000000"/>
+          <w:szCs w:val="21"/>
+          <w:highlight w:val="yellow"/>
+        </w:rPr>
+        <w:t>可变参数</w:t>
+      </w:r>
+      <w:r>
+        <w:rPr>
+          <w:rFonts w:hint="eastAsia"/>
+          <w:color w:val="FF0000"/>
+          <w:szCs w:val="21"/>
+          <w:highlight w:val="yellow"/>
+        </w:rPr>
+        <w:t>，因为不同的液袋需要的时间不同，如果不是</w:t>
+      </w:r>
+      <w:r>
+        <w:rPr>
+          <w:rFonts w:hint="eastAsia"/>
+          <w:color w:val="000000"/>
+          <w:szCs w:val="21"/>
+          <w:highlight w:val="yellow"/>
+        </w:rPr>
+        <w:t>可修改的参数</w:t>
+      </w:r>
+      <w:r>
+        <w:rPr>
+          <w:rFonts w:hint="eastAsia"/>
+          <w:color w:val="FF0000"/>
+          <w:szCs w:val="21"/>
+          <w:highlight w:val="yellow"/>
+        </w:rPr>
+        <w:t>，那么就得参数最大化</w:t>
+      </w:r>
+      <w:r>
+        <w:rPr>
+          <w:rFonts w:hint="eastAsia"/>
+          <w:color w:val="00B0F0"/>
+          <w:szCs w:val="21"/>
+          <w:highlight w:val="yellow"/>
+        </w:rPr>
+        <w:t>）</w:t>
       </w:r>
     </w:p>
     <w:p>
@@ -567,7 +756,28 @@
           <w:rFonts w:hint="eastAsia"/>
           <w:szCs w:val="21"/>
         </w:rPr>
-        <w:t>（当前控制字不需要发送控制命令的请设置为</w:t>
+        <w:t>（发送控制信息时请把不需要</w:t>
+      </w:r>
+      <w:r>
+        <w:rPr>
+          <w:rFonts w:hint="eastAsia"/>
+          <w:szCs w:val="21"/>
+        </w:rPr>
+        <w:t>控制</w:t>
+      </w:r>
+      <w:r>
+        <w:rPr>
+          <w:rFonts w:hint="eastAsia"/>
+          <w:szCs w:val="21"/>
+        </w:rPr>
+        <w:t>的功能的控制字节</w:t>
+      </w:r>
+      <w:r>
+        <w:rPr>
+          <w:rFonts w:hint="eastAsia"/>
+          <w:szCs w:val="21"/>
+        </w:rPr>
+        <w:t>设置为</w:t>
       </w:r>
       <w:r>
         <w:rPr>
@@ -1672,7 +1882,42 @@
           <w:rFonts w:hint="eastAsia"/>
           <w:szCs w:val="21"/>
         </w:rPr>
-        <w:t>（上位机不更新二维码接收结果，下位机将返回上一次接收结果，但是设备停止或者故障之后将清零二维码接收结果）</w:t>
+        <w:t>（上位机不发新的二维码</w:t>
+      </w:r>
+      <w:r>
+        <w:rPr>
+          <w:rFonts w:hint="eastAsia"/>
+          <w:szCs w:val="21"/>
+        </w:rPr>
+        <w:t>结果</w:t>
+      </w:r>
+      <w:r>
+        <w:rPr>
+          <w:rFonts w:hint="eastAsia"/>
+          <w:szCs w:val="21"/>
+        </w:rPr>
+        <w:t>给下位机</w:t>
+      </w:r>
+      <w:r>
+        <w:rPr>
+          <w:rFonts w:hint="eastAsia"/>
+          <w:szCs w:val="21"/>
+        </w:rPr>
+        <w:t>，下位机将返回上一次接收结果，但是设备停止或者故障之后将清零二维码</w:t>
+      </w:r>
+      <w:r>
+        <w:rPr>
+          <w:rFonts w:hint="eastAsia"/>
+          <w:szCs w:val="21"/>
+        </w:rPr>
+        <w:t>暂存的</w:t>
+      </w:r>
+      <w:r>
+        <w:rPr>
+          <w:rFonts w:hint="eastAsia"/>
+          <w:szCs w:val="21"/>
+        </w:rPr>
+        <w:t>接收结果）</w:t>
       </w:r>
     </w:p>
     <w:p>
@@ -2104,14 +2349,30 @@
           <w:rFonts w:hint="eastAsia"/>
           <w:szCs w:val="21"/>
         </w:rPr>
-        <w:t>（故障复合状态指上位机发送二维码正确结果，但是下位机没有扫到液袋</w:t>
-      </w:r>
-      <w:r>
-        <w:rPr>
-          <w:rFonts w:hint="eastAsia"/>
-          <w:szCs w:val="21"/>
-        </w:rPr>
-        <w:t>输入信号，认为是二维码多余的故障</w:t>
+        <w:t>（故障复合状态指上位机发送二维码正确结果，但是下位机没有检测</w:t>
+      </w:r>
+      <w:r>
+        <w:rPr>
+          <w:rFonts w:hint="eastAsia"/>
+          <w:szCs w:val="21"/>
+        </w:rPr>
+        <w:t>到液袋</w:t>
+      </w:r>
+      <w:r>
+        <w:rPr>
+          <w:rFonts w:hint="eastAsia"/>
+          <w:szCs w:val="21"/>
+        </w:rPr>
+        <w:t>输入信号，认为是二</w:t>
+      </w:r>
+      <w:bookmarkStart w:id="0" w:name="_GoBack"/>
+      <w:bookmarkEnd w:id="0"/>
+      <w:r>
+        <w:rPr>
+          <w:rFonts w:hint="eastAsia"/>
+          <w:szCs w:val="21"/>
+        </w:rPr>
+        <w:t>维码多余的故障</w:t>
       </w:r>
       <w:r>
         <w:rPr>
@@ -2134,6 +2395,7 @@
           <w:rFonts w:hint="eastAsia"/>
           <w:szCs w:val="21"/>
         </w:rPr>
+        <w:lastRenderedPageBreak/>
         <w:t>（</w:t>
       </w:r>
       <w:r>
@@ -3452,13 +3714,33 @@
         <w:ind w:firstLineChars="700" w:firstLine="1680"/>
         <w:jc w:val="left"/>
         <w:rPr>
+          <w:rFonts w:ascii="宋体" w:hAnsi="宋体" w:cs="宋体"/>
+          <w:color w:val="FF0000"/>
+          <w:kern w:val="0"/>
+          <w:sz w:val="24"/>
+          <w:szCs w:val="24"/>
+        </w:rPr>
+      </w:pPr>
+      <w:r>
+        <w:rPr>
           <w:rFonts w:ascii="宋体" w:hAnsi="宋体" w:cs="宋体" w:hint="eastAsia"/>
           <w:color w:val="FF0000"/>
           <w:kern w:val="0"/>
           <w:sz w:val="24"/>
           <w:szCs w:val="24"/>
         </w:rPr>
-      </w:pPr>
+        <w:t>0X</w:t>
+      </w:r>
+      <w:r>
+        <w:rPr>
+          <w:rFonts w:ascii="宋体" w:hAnsi="宋体" w:cs="宋体"/>
+          <w:color w:val="FF0000"/>
+          <w:kern w:val="0"/>
+          <w:sz w:val="24"/>
+          <w:szCs w:val="24"/>
+        </w:rPr>
+        <w:t xml:space="preserve">01 </w:t>
+      </w:r>
       <w:r>
         <w:rPr>
           <w:rFonts w:ascii="宋体" w:hAnsi="宋体" w:cs="宋体" w:hint="eastAsia"/>
@@ -3477,17 +3759,488 @@
           <w:sz w:val="24"/>
           <w:szCs w:val="24"/>
         </w:rPr>
-        <w:t xml:space="preserve">01 </w:t>
+        <w:t xml:space="preserve">58 </w:t>
       </w:r>
       <w:r>
         <w:rPr>
           <w:rFonts w:ascii="宋体" w:hAnsi="宋体" w:cs="宋体" w:hint="eastAsia"/>
-          <w:color w:val="FF0000"/>
+          <w:color w:val="00B0F0"/>
           <w:kern w:val="0"/>
           <w:sz w:val="24"/>
           <w:szCs w:val="24"/>
         </w:rPr>
         <w:t>0X</w:t>
+      </w:r>
+      <w:r>
+        <w:rPr>
+          <w:rFonts w:ascii="宋体" w:hAnsi="宋体" w:cs="宋体"/>
+          <w:color w:val="00B0F0"/>
+          <w:kern w:val="0"/>
+          <w:sz w:val="24"/>
+          <w:szCs w:val="24"/>
+        </w:rPr>
+        <w:t xml:space="preserve">00 </w:t>
+      </w:r>
+      <w:r>
+        <w:rPr>
+          <w:rFonts w:ascii="宋体" w:hAnsi="宋体" w:cs="宋体" w:hint="eastAsia"/>
+          <w:color w:val="00B0F0"/>
+          <w:kern w:val="0"/>
+          <w:sz w:val="24"/>
+          <w:szCs w:val="24"/>
+        </w:rPr>
+        <w:t>0X</w:t>
+      </w:r>
+      <w:r>
+        <w:rPr>
+          <w:rFonts w:ascii="宋体" w:hAnsi="宋体" w:cs="宋体"/>
+          <w:color w:val="00B0F0"/>
+          <w:kern w:val="0"/>
+          <w:sz w:val="24"/>
+          <w:szCs w:val="24"/>
+        </w:rPr>
+        <w:t>0</w:t>
+      </w:r>
+      <w:r>
+        <w:rPr>
+          <w:rFonts w:ascii="宋体" w:hAnsi="宋体" w:cs="宋体" w:hint="eastAsia"/>
+          <w:color w:val="00B0F0"/>
+          <w:kern w:val="0"/>
+          <w:sz w:val="24"/>
+          <w:szCs w:val="24"/>
+        </w:rPr>
+        <w:t>A</w:t>
+      </w:r>
+      <w:r>
+        <w:rPr>
+          <w:rFonts w:ascii="宋体" w:hAnsi="宋体" w:cs="宋体"/>
+          <w:color w:val="00B0F0"/>
+          <w:kern w:val="0"/>
+          <w:sz w:val="24"/>
+          <w:szCs w:val="24"/>
+        </w:rPr>
+        <w:t xml:space="preserve"> </w:t>
+      </w:r>
+      <w:r>
+        <w:rPr>
+          <w:rFonts w:ascii="宋体" w:hAnsi="宋体" w:cs="宋体" w:hint="eastAsia"/>
+          <w:kern w:val="0"/>
+          <w:sz w:val="24"/>
+          <w:szCs w:val="24"/>
+        </w:rPr>
+        <w:t>0X</w:t>
+      </w:r>
+      <w:r>
+        <w:rPr>
+          <w:rFonts w:ascii="宋体" w:hAnsi="宋体" w:cs="宋体"/>
+          <w:kern w:val="0"/>
+          <w:sz w:val="24"/>
+          <w:szCs w:val="24"/>
+        </w:rPr>
+        <w:t>0</w:t>
+      </w:r>
+      <w:r>
+        <w:rPr>
+          <w:rFonts w:ascii="宋体" w:hAnsi="宋体" w:cs="宋体" w:hint="eastAsia"/>
+          <w:kern w:val="0"/>
+          <w:sz w:val="24"/>
+          <w:szCs w:val="24"/>
+        </w:rPr>
+        <w:t>2</w:t>
+      </w:r>
+      <w:r>
+        <w:rPr>
+          <w:rFonts w:ascii="宋体" w:hAnsi="宋体" w:cs="宋体"/>
+          <w:kern w:val="0"/>
+          <w:sz w:val="24"/>
+          <w:szCs w:val="24"/>
+        </w:rPr>
+        <w:t xml:space="preserve"> </w:t>
+      </w:r>
+      <w:r>
+        <w:rPr>
+          <w:rFonts w:ascii="宋体" w:hAnsi="宋体" w:cs="宋体" w:hint="eastAsia"/>
+          <w:kern w:val="0"/>
+          <w:sz w:val="24"/>
+          <w:szCs w:val="24"/>
+        </w:rPr>
+        <w:t>0X</w:t>
+      </w:r>
+      <w:r>
+        <w:rPr>
+          <w:rFonts w:ascii="宋体" w:hAnsi="宋体" w:cs="宋体"/>
+          <w:kern w:val="0"/>
+          <w:sz w:val="24"/>
+          <w:szCs w:val="24"/>
+        </w:rPr>
+        <w:t>0</w:t>
+      </w:r>
+      <w:r>
+        <w:rPr>
+          <w:rFonts w:ascii="宋体" w:hAnsi="宋体" w:cs="宋体" w:hint="eastAsia"/>
+          <w:kern w:val="0"/>
+          <w:sz w:val="24"/>
+          <w:szCs w:val="24"/>
+        </w:rPr>
+        <w:t>0</w:t>
+      </w:r>
+      <w:r>
+        <w:rPr>
+          <w:rFonts w:ascii="宋体" w:hAnsi="宋体" w:cs="宋体"/>
+          <w:kern w:val="0"/>
+          <w:sz w:val="24"/>
+          <w:szCs w:val="24"/>
+        </w:rPr>
+        <w:t xml:space="preserve"> </w:t>
+      </w:r>
+      <w:r>
+        <w:rPr>
+          <w:rFonts w:ascii="宋体" w:hAnsi="宋体" w:cs="宋体" w:hint="eastAsia"/>
+          <w:kern w:val="0"/>
+          <w:sz w:val="24"/>
+          <w:szCs w:val="24"/>
+        </w:rPr>
+        <w:t>0X</w:t>
+      </w:r>
+      <w:r>
+        <w:rPr>
+          <w:rFonts w:ascii="宋体" w:hAnsi="宋体" w:cs="宋体"/>
+          <w:kern w:val="0"/>
+          <w:sz w:val="24"/>
+          <w:szCs w:val="24"/>
+        </w:rPr>
+        <w:t>0</w:t>
+      </w:r>
+      <w:r>
+        <w:rPr>
+          <w:rFonts w:ascii="宋体" w:hAnsi="宋体" w:cs="宋体" w:hint="eastAsia"/>
+          <w:kern w:val="0"/>
+          <w:sz w:val="24"/>
+          <w:szCs w:val="24"/>
+        </w:rPr>
+        <w:t>0</w:t>
+      </w:r>
+      <w:r>
+        <w:rPr>
+          <w:rFonts w:ascii="宋体" w:hAnsi="宋体" w:cs="宋体"/>
+          <w:kern w:val="0"/>
+          <w:sz w:val="24"/>
+          <w:szCs w:val="24"/>
+        </w:rPr>
+        <w:t xml:space="preserve"> </w:t>
+      </w:r>
+      <w:r>
+        <w:rPr>
+          <w:rFonts w:ascii="宋体" w:hAnsi="宋体" w:cs="宋体" w:hint="eastAsia"/>
+          <w:kern w:val="0"/>
+          <w:sz w:val="24"/>
+          <w:szCs w:val="24"/>
+        </w:rPr>
+        <w:t>0X</w:t>
+      </w:r>
+      <w:r>
+        <w:rPr>
+          <w:rFonts w:ascii="宋体" w:hAnsi="宋体" w:cs="宋体"/>
+          <w:kern w:val="0"/>
+          <w:sz w:val="24"/>
+          <w:szCs w:val="24"/>
+        </w:rPr>
+        <w:t>0</w:t>
+      </w:r>
+      <w:r>
+        <w:rPr>
+          <w:rFonts w:ascii="宋体" w:hAnsi="宋体" w:cs="宋体" w:hint="eastAsia"/>
+          <w:kern w:val="0"/>
+          <w:sz w:val="24"/>
+          <w:szCs w:val="24"/>
+        </w:rPr>
+        <w:t>0</w:t>
+      </w:r>
+      <w:r>
+        <w:rPr>
+          <w:rFonts w:ascii="宋体" w:hAnsi="宋体" w:cs="宋体"/>
+          <w:kern w:val="0"/>
+          <w:sz w:val="24"/>
+          <w:szCs w:val="24"/>
+        </w:rPr>
+        <w:t xml:space="preserve"> </w:t>
+      </w:r>
+      <w:r>
+        <w:rPr>
+          <w:rFonts w:ascii="宋体" w:hAnsi="宋体" w:cs="宋体" w:hint="eastAsia"/>
+          <w:kern w:val="0"/>
+          <w:sz w:val="24"/>
+          <w:szCs w:val="24"/>
+        </w:rPr>
+        <w:t>0X</w:t>
+      </w:r>
+      <w:r>
+        <w:rPr>
+          <w:rFonts w:ascii="宋体" w:hAnsi="宋体" w:cs="宋体"/>
+          <w:kern w:val="0"/>
+          <w:sz w:val="24"/>
+          <w:szCs w:val="24"/>
+        </w:rPr>
+        <w:t>0</w:t>
+      </w:r>
+      <w:r>
+        <w:rPr>
+          <w:rFonts w:ascii="宋体" w:hAnsi="宋体" w:cs="宋体" w:hint="eastAsia"/>
+          <w:kern w:val="0"/>
+          <w:sz w:val="24"/>
+          <w:szCs w:val="24"/>
+        </w:rPr>
+        <w:t>0</w:t>
+      </w:r>
+      <w:r>
+        <w:rPr>
+          <w:rFonts w:ascii="宋体" w:hAnsi="宋体" w:cs="宋体"/>
+          <w:kern w:val="0"/>
+          <w:sz w:val="24"/>
+          <w:szCs w:val="24"/>
+        </w:rPr>
+        <w:t xml:space="preserve"> </w:t>
+      </w:r>
+      <w:r>
+        <w:rPr>
+          <w:rFonts w:ascii="宋体" w:hAnsi="宋体" w:cs="宋体" w:hint="eastAsia"/>
+          <w:kern w:val="0"/>
+          <w:sz w:val="24"/>
+          <w:szCs w:val="24"/>
+        </w:rPr>
+        <w:t>0X</w:t>
+      </w:r>
+      <w:r>
+        <w:rPr>
+          <w:rFonts w:ascii="宋体" w:hAnsi="宋体" w:cs="宋体"/>
+          <w:kern w:val="0"/>
+          <w:sz w:val="24"/>
+          <w:szCs w:val="24"/>
+        </w:rPr>
+        <w:t>0</w:t>
+      </w:r>
+      <w:r>
+        <w:rPr>
+          <w:rFonts w:ascii="宋体" w:hAnsi="宋体" w:cs="宋体" w:hint="eastAsia"/>
+          <w:kern w:val="0"/>
+          <w:sz w:val="24"/>
+          <w:szCs w:val="24"/>
+        </w:rPr>
+        <w:t>0</w:t>
+      </w:r>
+      <w:r>
+        <w:rPr>
+          <w:rFonts w:ascii="宋体" w:hAnsi="宋体" w:cs="宋体"/>
+          <w:kern w:val="0"/>
+          <w:sz w:val="24"/>
+          <w:szCs w:val="24"/>
+        </w:rPr>
+        <w:t xml:space="preserve"> </w:t>
+      </w:r>
+      <w:r>
+        <w:rPr>
+          <w:rFonts w:ascii="宋体" w:hAnsi="宋体" w:cs="宋体" w:hint="eastAsia"/>
+          <w:kern w:val="0"/>
+          <w:sz w:val="24"/>
+          <w:szCs w:val="24"/>
+        </w:rPr>
+        <w:t>0X</w:t>
+      </w:r>
+      <w:r>
+        <w:rPr>
+          <w:rFonts w:ascii="宋体" w:hAnsi="宋体" w:cs="宋体"/>
+          <w:kern w:val="0"/>
+          <w:sz w:val="24"/>
+          <w:szCs w:val="24"/>
+        </w:rPr>
+        <w:t>0</w:t>
+      </w:r>
+      <w:r>
+        <w:rPr>
+          <w:rFonts w:ascii="宋体" w:hAnsi="宋体" w:cs="宋体" w:hint="eastAsia"/>
+          <w:kern w:val="0"/>
+          <w:sz w:val="24"/>
+          <w:szCs w:val="24"/>
+        </w:rPr>
+        <w:t>0</w:t>
+      </w:r>
+      <w:r>
+        <w:rPr>
+          <w:rFonts w:ascii="宋体" w:hAnsi="宋体" w:cs="宋体"/>
+          <w:kern w:val="0"/>
+          <w:sz w:val="24"/>
+          <w:szCs w:val="24"/>
+        </w:rPr>
+        <w:t xml:space="preserve"> </w:t>
+      </w:r>
+      <w:r>
+        <w:rPr>
+          <w:rFonts w:ascii="宋体" w:hAnsi="宋体" w:cs="宋体" w:hint="eastAsia"/>
+          <w:kern w:val="0"/>
+          <w:sz w:val="24"/>
+          <w:szCs w:val="24"/>
+        </w:rPr>
+        <w:t>0X</w:t>
+      </w:r>
+      <w:r>
+        <w:rPr>
+          <w:rFonts w:ascii="宋体" w:hAnsi="宋体" w:cs="宋体"/>
+          <w:kern w:val="0"/>
+          <w:sz w:val="24"/>
+          <w:szCs w:val="24"/>
+        </w:rPr>
+        <w:t>0</w:t>
+      </w:r>
+      <w:r>
+        <w:rPr>
+          <w:rFonts w:ascii="宋体" w:hAnsi="宋体" w:cs="宋体" w:hint="eastAsia"/>
+          <w:kern w:val="0"/>
+          <w:sz w:val="24"/>
+          <w:szCs w:val="24"/>
+        </w:rPr>
+        <w:t>0</w:t>
+      </w:r>
+      <w:r>
+        <w:rPr>
+          <w:rFonts w:ascii="宋体" w:hAnsi="宋体" w:cs="宋体"/>
+          <w:kern w:val="0"/>
+          <w:sz w:val="24"/>
+          <w:szCs w:val="24"/>
+        </w:rPr>
+        <w:t xml:space="preserve"> </w:t>
+      </w:r>
+      <w:r>
+        <w:rPr>
+          <w:rFonts w:ascii="宋体" w:hAnsi="宋体" w:cs="宋体" w:hint="eastAsia"/>
+          <w:kern w:val="0"/>
+          <w:sz w:val="24"/>
+          <w:szCs w:val="24"/>
+        </w:rPr>
+        <w:t>0X</w:t>
+      </w:r>
+      <w:r>
+        <w:rPr>
+          <w:rFonts w:ascii="宋体" w:hAnsi="宋体" w:cs="宋体"/>
+          <w:kern w:val="0"/>
+          <w:sz w:val="24"/>
+          <w:szCs w:val="24"/>
+        </w:rPr>
+        <w:t>0</w:t>
+      </w:r>
+      <w:r>
+        <w:rPr>
+          <w:rFonts w:ascii="宋体" w:hAnsi="宋体" w:cs="宋体" w:hint="eastAsia"/>
+          <w:kern w:val="0"/>
+          <w:sz w:val="24"/>
+          <w:szCs w:val="24"/>
+        </w:rPr>
+        <w:t>0</w:t>
+      </w:r>
+      <w:r>
+        <w:rPr>
+          <w:rFonts w:ascii="宋体" w:hAnsi="宋体" w:cs="宋体"/>
+          <w:kern w:val="0"/>
+          <w:sz w:val="24"/>
+          <w:szCs w:val="24"/>
+        </w:rPr>
+        <w:t xml:space="preserve"> </w:t>
+      </w:r>
+      <w:r>
+        <w:rPr>
+          <w:rFonts w:ascii="宋体" w:hAnsi="宋体" w:cs="宋体" w:hint="eastAsia"/>
+          <w:kern w:val="0"/>
+          <w:sz w:val="24"/>
+          <w:szCs w:val="24"/>
+        </w:rPr>
+        <w:t>0X</w:t>
+      </w:r>
+      <w:r>
+        <w:rPr>
+          <w:rFonts w:ascii="宋体" w:hAnsi="宋体" w:cs="宋体"/>
+          <w:kern w:val="0"/>
+          <w:sz w:val="24"/>
+          <w:szCs w:val="24"/>
+        </w:rPr>
+        <w:t>0</w:t>
+      </w:r>
+      <w:r>
+        <w:rPr>
+          <w:rFonts w:ascii="宋体" w:hAnsi="宋体" w:cs="宋体" w:hint="eastAsia"/>
+          <w:kern w:val="0"/>
+          <w:sz w:val="24"/>
+          <w:szCs w:val="24"/>
+        </w:rPr>
+        <w:t>0</w:t>
+      </w:r>
+      <w:r>
+        <w:rPr>
+          <w:rFonts w:ascii="宋体" w:hAnsi="宋体" w:cs="宋体"/>
+          <w:color w:val="00B0F0"/>
+          <w:kern w:val="0"/>
+          <w:sz w:val="24"/>
+          <w:szCs w:val="24"/>
+        </w:rPr>
+        <w:t xml:space="preserve"> </w:t>
+      </w:r>
+      <w:r>
+        <w:rPr>
+          <w:rFonts w:ascii="宋体" w:hAnsi="宋体" w:cs="宋体" w:hint="eastAsia"/>
+          <w:color w:val="00B0F0"/>
+          <w:kern w:val="0"/>
+          <w:sz w:val="24"/>
+          <w:szCs w:val="24"/>
+        </w:rPr>
+        <w:t>0X</w:t>
+      </w:r>
+      <w:r>
+        <w:rPr>
+          <w:rFonts w:ascii="宋体" w:hAnsi="宋体" w:cs="宋体"/>
+          <w:color w:val="00B0F0"/>
+          <w:kern w:val="0"/>
+          <w:sz w:val="24"/>
+          <w:szCs w:val="24"/>
+        </w:rPr>
+        <w:t>E0</w:t>
+      </w:r>
+      <w:r>
+        <w:rPr>
+          <w:rFonts w:ascii="宋体" w:hAnsi="宋体" w:cs="宋体"/>
+          <w:color w:val="00B0F0"/>
+          <w:kern w:val="0"/>
+          <w:sz w:val="24"/>
+          <w:szCs w:val="24"/>
+        </w:rPr>
+        <w:t xml:space="preserve"> </w:t>
+      </w:r>
+      <w:r>
+        <w:rPr>
+          <w:rFonts w:ascii="宋体" w:hAnsi="宋体" w:cs="宋体" w:hint="eastAsia"/>
+          <w:color w:val="00B0F0"/>
+          <w:kern w:val="0"/>
+          <w:sz w:val="24"/>
+          <w:szCs w:val="24"/>
+        </w:rPr>
+        <w:t>0X</w:t>
+      </w:r>
+      <w:r>
+        <w:rPr>
+          <w:rFonts w:ascii="宋体" w:hAnsi="宋体" w:cs="宋体"/>
+          <w:color w:val="00B0F0"/>
+          <w:kern w:val="0"/>
+          <w:sz w:val="24"/>
+          <w:szCs w:val="24"/>
+        </w:rPr>
+        <w:t>E8</w:t>
+      </w:r>
+      <w:r>
+        <w:rPr>
+          <w:rFonts w:ascii="宋体" w:hAnsi="宋体" w:cs="宋体"/>
+          <w:color w:val="00B0F0"/>
+          <w:kern w:val="0"/>
+          <w:sz w:val="24"/>
+          <w:szCs w:val="24"/>
+        </w:rPr>
+        <w:t xml:space="preserve"> </w:t>
       </w:r>
       <w:r>
         <w:rPr>
@@ -3497,497 +4250,6 @@
           <w:sz w:val="24"/>
           <w:szCs w:val="24"/>
         </w:rPr>
-        <w:t xml:space="preserve">58 </w:t>
-      </w:r>
-      <w:r>
-        <w:rPr>
-          <w:rFonts w:ascii="宋体" w:hAnsi="宋体" w:cs="宋体" w:hint="eastAsia"/>
-          <w:color w:val="00B0F0"/>
-          <w:kern w:val="0"/>
-          <w:sz w:val="24"/>
-          <w:szCs w:val="24"/>
-        </w:rPr>
-        <w:t>0X</w:t>
-      </w:r>
-      <w:r>
-        <w:rPr>
-          <w:rFonts w:ascii="宋体" w:hAnsi="宋体" w:cs="宋体"/>
-          <w:color w:val="00B0F0"/>
-          <w:kern w:val="0"/>
-          <w:sz w:val="24"/>
-          <w:szCs w:val="24"/>
-        </w:rPr>
-        <w:t xml:space="preserve">00 </w:t>
-      </w:r>
-      <w:r>
-        <w:rPr>
-          <w:rFonts w:ascii="宋体" w:hAnsi="宋体" w:cs="宋体" w:hint="eastAsia"/>
-          <w:color w:val="00B0F0"/>
-          <w:kern w:val="0"/>
-          <w:sz w:val="24"/>
-          <w:szCs w:val="24"/>
-        </w:rPr>
-        <w:t>0X</w:t>
-      </w:r>
-      <w:r>
-        <w:rPr>
-          <w:rFonts w:ascii="宋体" w:hAnsi="宋体" w:cs="宋体"/>
-          <w:color w:val="00B0F0"/>
-          <w:kern w:val="0"/>
-          <w:sz w:val="24"/>
-          <w:szCs w:val="24"/>
-        </w:rPr>
-        <w:t>0</w:t>
-      </w:r>
-      <w:r>
-        <w:rPr>
-          <w:rFonts w:ascii="宋体" w:hAnsi="宋体" w:cs="宋体" w:hint="eastAsia"/>
-          <w:color w:val="00B0F0"/>
-          <w:kern w:val="0"/>
-          <w:sz w:val="24"/>
-          <w:szCs w:val="24"/>
-        </w:rPr>
-        <w:t>A</w:t>
-      </w:r>
-      <w:r>
-        <w:rPr>
-          <w:rFonts w:ascii="宋体" w:hAnsi="宋体" w:cs="宋体"/>
-          <w:color w:val="00B0F0"/>
-          <w:kern w:val="0"/>
-          <w:sz w:val="24"/>
-          <w:szCs w:val="24"/>
-        </w:rPr>
-        <w:t xml:space="preserve"> </w:t>
-      </w:r>
-      <w:r>
-        <w:rPr>
-          <w:rFonts w:ascii="宋体" w:hAnsi="宋体" w:cs="宋体" w:hint="eastAsia"/>
-          <w:kern w:val="0"/>
-          <w:sz w:val="24"/>
-          <w:szCs w:val="24"/>
-        </w:rPr>
-        <w:t>0X</w:t>
-      </w:r>
-      <w:r>
-        <w:rPr>
-          <w:rFonts w:ascii="宋体" w:hAnsi="宋体" w:cs="宋体"/>
-          <w:kern w:val="0"/>
-          <w:sz w:val="24"/>
-          <w:szCs w:val="24"/>
-        </w:rPr>
-        <w:t>0</w:t>
-      </w:r>
-      <w:r>
-        <w:rPr>
-          <w:rFonts w:ascii="宋体" w:hAnsi="宋体" w:cs="宋体" w:hint="eastAsia"/>
-          <w:kern w:val="0"/>
-          <w:sz w:val="24"/>
-          <w:szCs w:val="24"/>
-        </w:rPr>
-        <w:t>2</w:t>
-      </w:r>
-      <w:r>
-        <w:rPr>
-          <w:rFonts w:ascii="宋体" w:hAnsi="宋体" w:cs="宋体"/>
-          <w:kern w:val="0"/>
-          <w:sz w:val="24"/>
-          <w:szCs w:val="24"/>
-        </w:rPr>
-        <w:t xml:space="preserve"> </w:t>
-      </w:r>
-      <w:r>
-        <w:rPr>
-          <w:rFonts w:ascii="宋体" w:hAnsi="宋体" w:cs="宋体" w:hint="eastAsia"/>
-          <w:kern w:val="0"/>
-          <w:sz w:val="24"/>
-          <w:szCs w:val="24"/>
-        </w:rPr>
-        <w:t>0X</w:t>
-      </w:r>
-      <w:r>
-        <w:rPr>
-          <w:rFonts w:ascii="宋体" w:hAnsi="宋体" w:cs="宋体"/>
-          <w:kern w:val="0"/>
-          <w:sz w:val="24"/>
-          <w:szCs w:val="24"/>
-        </w:rPr>
-        <w:t>0</w:t>
-      </w:r>
-      <w:r>
-        <w:rPr>
-          <w:rFonts w:ascii="宋体" w:hAnsi="宋体" w:cs="宋体" w:hint="eastAsia"/>
-          <w:kern w:val="0"/>
-          <w:sz w:val="24"/>
-          <w:szCs w:val="24"/>
-        </w:rPr>
-        <w:t>0</w:t>
-      </w:r>
-      <w:r>
-        <w:rPr>
-          <w:rFonts w:ascii="宋体" w:hAnsi="宋体" w:cs="宋体"/>
-          <w:kern w:val="0"/>
-          <w:sz w:val="24"/>
-          <w:szCs w:val="24"/>
-        </w:rPr>
-        <w:t xml:space="preserve"> </w:t>
-      </w:r>
-      <w:r>
-        <w:rPr>
-          <w:rFonts w:ascii="宋体" w:hAnsi="宋体" w:cs="宋体" w:hint="eastAsia"/>
-          <w:kern w:val="0"/>
-          <w:sz w:val="24"/>
-          <w:szCs w:val="24"/>
-        </w:rPr>
-        <w:t>0X</w:t>
-      </w:r>
-      <w:r>
-        <w:rPr>
-          <w:rFonts w:ascii="宋体" w:hAnsi="宋体" w:cs="宋体"/>
-          <w:kern w:val="0"/>
-          <w:sz w:val="24"/>
-          <w:szCs w:val="24"/>
-        </w:rPr>
-        <w:t>0</w:t>
-      </w:r>
-      <w:r>
-        <w:rPr>
-          <w:rFonts w:ascii="宋体" w:hAnsi="宋体" w:cs="宋体" w:hint="eastAsia"/>
-          <w:kern w:val="0"/>
-          <w:sz w:val="24"/>
-          <w:szCs w:val="24"/>
-        </w:rPr>
-        <w:t>0</w:t>
-      </w:r>
-      <w:r>
-        <w:rPr>
-          <w:rFonts w:ascii="宋体" w:hAnsi="宋体" w:cs="宋体"/>
-          <w:kern w:val="0"/>
-          <w:sz w:val="24"/>
-          <w:szCs w:val="24"/>
-        </w:rPr>
-        <w:t xml:space="preserve"> </w:t>
-      </w:r>
-      <w:r>
-        <w:rPr>
-          <w:rFonts w:ascii="宋体" w:hAnsi="宋体" w:cs="宋体" w:hint="eastAsia"/>
-          <w:kern w:val="0"/>
-          <w:sz w:val="24"/>
-          <w:szCs w:val="24"/>
-        </w:rPr>
-        <w:t>0X</w:t>
-      </w:r>
-      <w:r>
-        <w:rPr>
-          <w:rFonts w:ascii="宋体" w:hAnsi="宋体" w:cs="宋体"/>
-          <w:kern w:val="0"/>
-          <w:sz w:val="24"/>
-          <w:szCs w:val="24"/>
-        </w:rPr>
-        <w:t>0</w:t>
-      </w:r>
-      <w:r>
-        <w:rPr>
-          <w:rFonts w:ascii="宋体" w:hAnsi="宋体" w:cs="宋体" w:hint="eastAsia"/>
-          <w:kern w:val="0"/>
-          <w:sz w:val="24"/>
-          <w:szCs w:val="24"/>
-        </w:rPr>
-        <w:t>0</w:t>
-      </w:r>
-      <w:r>
-        <w:rPr>
-          <w:rFonts w:ascii="宋体" w:hAnsi="宋体" w:cs="宋体"/>
-          <w:kern w:val="0"/>
-          <w:sz w:val="24"/>
-          <w:szCs w:val="24"/>
-        </w:rPr>
-        <w:t xml:space="preserve"> </w:t>
-      </w:r>
-      <w:r>
-        <w:rPr>
-          <w:rFonts w:ascii="宋体" w:hAnsi="宋体" w:cs="宋体" w:hint="eastAsia"/>
-          <w:kern w:val="0"/>
-          <w:sz w:val="24"/>
-          <w:szCs w:val="24"/>
-        </w:rPr>
-        <w:t>0X</w:t>
-      </w:r>
-      <w:r>
-        <w:rPr>
-          <w:rFonts w:ascii="宋体" w:hAnsi="宋体" w:cs="宋体"/>
-          <w:kern w:val="0"/>
-          <w:sz w:val="24"/>
-          <w:szCs w:val="24"/>
-        </w:rPr>
-        <w:t>0</w:t>
-      </w:r>
-      <w:r>
-        <w:rPr>
-          <w:rFonts w:ascii="宋体" w:hAnsi="宋体" w:cs="宋体" w:hint="eastAsia"/>
-          <w:kern w:val="0"/>
-          <w:sz w:val="24"/>
-          <w:szCs w:val="24"/>
-        </w:rPr>
-        <w:t>0</w:t>
-      </w:r>
-      <w:r>
-        <w:rPr>
-          <w:rFonts w:ascii="宋体" w:hAnsi="宋体" w:cs="宋体"/>
-          <w:kern w:val="0"/>
-          <w:sz w:val="24"/>
-          <w:szCs w:val="24"/>
-        </w:rPr>
-        <w:t xml:space="preserve"> </w:t>
-      </w:r>
-      <w:r>
-        <w:rPr>
-          <w:rFonts w:ascii="宋体" w:hAnsi="宋体" w:cs="宋体" w:hint="eastAsia"/>
-          <w:kern w:val="0"/>
-          <w:sz w:val="24"/>
-          <w:szCs w:val="24"/>
-        </w:rPr>
-        <w:t>0X</w:t>
-      </w:r>
-      <w:r>
-        <w:rPr>
-          <w:rFonts w:ascii="宋体" w:hAnsi="宋体" w:cs="宋体"/>
-          <w:kern w:val="0"/>
-          <w:sz w:val="24"/>
-          <w:szCs w:val="24"/>
-        </w:rPr>
-        <w:t>0</w:t>
-      </w:r>
-      <w:r>
-        <w:rPr>
-          <w:rFonts w:ascii="宋体" w:hAnsi="宋体" w:cs="宋体" w:hint="eastAsia"/>
-          <w:kern w:val="0"/>
-          <w:sz w:val="24"/>
-          <w:szCs w:val="24"/>
-        </w:rPr>
-        <w:t>0</w:t>
-      </w:r>
-      <w:r>
-        <w:rPr>
-          <w:rFonts w:ascii="宋体" w:hAnsi="宋体" w:cs="宋体"/>
-          <w:kern w:val="0"/>
-          <w:sz w:val="24"/>
-          <w:szCs w:val="24"/>
-        </w:rPr>
-        <w:t xml:space="preserve"> </w:t>
-      </w:r>
-      <w:r>
-        <w:rPr>
-          <w:rFonts w:ascii="宋体" w:hAnsi="宋体" w:cs="宋体" w:hint="eastAsia"/>
-          <w:kern w:val="0"/>
-          <w:sz w:val="24"/>
-          <w:szCs w:val="24"/>
-        </w:rPr>
-        <w:t>0X</w:t>
-      </w:r>
-      <w:r>
-        <w:rPr>
-          <w:rFonts w:ascii="宋体" w:hAnsi="宋体" w:cs="宋体"/>
-          <w:kern w:val="0"/>
-          <w:sz w:val="24"/>
-          <w:szCs w:val="24"/>
-        </w:rPr>
-        <w:t>0</w:t>
-      </w:r>
-      <w:r>
-        <w:rPr>
-          <w:rFonts w:ascii="宋体" w:hAnsi="宋体" w:cs="宋体" w:hint="eastAsia"/>
-          <w:kern w:val="0"/>
-          <w:sz w:val="24"/>
-          <w:szCs w:val="24"/>
-        </w:rPr>
-        <w:t>0</w:t>
-      </w:r>
-      <w:r>
-        <w:rPr>
-          <w:rFonts w:ascii="宋体" w:hAnsi="宋体" w:cs="宋体"/>
-          <w:kern w:val="0"/>
-          <w:sz w:val="24"/>
-          <w:szCs w:val="24"/>
-        </w:rPr>
-        <w:t xml:space="preserve"> </w:t>
-      </w:r>
-      <w:r>
-        <w:rPr>
-          <w:rFonts w:ascii="宋体" w:hAnsi="宋体" w:cs="宋体" w:hint="eastAsia"/>
-          <w:kern w:val="0"/>
-          <w:sz w:val="24"/>
-          <w:szCs w:val="24"/>
-        </w:rPr>
-        <w:t>0X</w:t>
-      </w:r>
-      <w:r>
-        <w:rPr>
-          <w:rFonts w:ascii="宋体" w:hAnsi="宋体" w:cs="宋体"/>
-          <w:kern w:val="0"/>
-          <w:sz w:val="24"/>
-          <w:szCs w:val="24"/>
-        </w:rPr>
-        <w:t>0</w:t>
-      </w:r>
-      <w:r>
-        <w:rPr>
-          <w:rFonts w:ascii="宋体" w:hAnsi="宋体" w:cs="宋体" w:hint="eastAsia"/>
-          <w:kern w:val="0"/>
-          <w:sz w:val="24"/>
-          <w:szCs w:val="24"/>
-        </w:rPr>
-        <w:t>0</w:t>
-      </w:r>
-      <w:r>
-        <w:rPr>
-          <w:rFonts w:ascii="宋体" w:hAnsi="宋体" w:cs="宋体"/>
-          <w:kern w:val="0"/>
-          <w:sz w:val="24"/>
-          <w:szCs w:val="24"/>
-        </w:rPr>
-        <w:t xml:space="preserve"> </w:t>
-      </w:r>
-      <w:r>
-        <w:rPr>
-          <w:rFonts w:ascii="宋体" w:hAnsi="宋体" w:cs="宋体" w:hint="eastAsia"/>
-          <w:kern w:val="0"/>
-          <w:sz w:val="24"/>
-          <w:szCs w:val="24"/>
-        </w:rPr>
-        <w:t>0X</w:t>
-      </w:r>
-      <w:r>
-        <w:rPr>
-          <w:rFonts w:ascii="宋体" w:hAnsi="宋体" w:cs="宋体"/>
-          <w:kern w:val="0"/>
-          <w:sz w:val="24"/>
-          <w:szCs w:val="24"/>
-        </w:rPr>
-        <w:t>0</w:t>
-      </w:r>
-      <w:r>
-        <w:rPr>
-          <w:rFonts w:ascii="宋体" w:hAnsi="宋体" w:cs="宋体" w:hint="eastAsia"/>
-          <w:kern w:val="0"/>
-          <w:sz w:val="24"/>
-          <w:szCs w:val="24"/>
-        </w:rPr>
-        <w:t>0</w:t>
-      </w:r>
-      <w:r>
-        <w:rPr>
-          <w:rFonts w:ascii="宋体" w:hAnsi="宋体" w:cs="宋体"/>
-          <w:kern w:val="0"/>
-          <w:sz w:val="24"/>
-          <w:szCs w:val="24"/>
-        </w:rPr>
-        <w:t xml:space="preserve"> </w:t>
-      </w:r>
-      <w:r>
-        <w:rPr>
-          <w:rFonts w:ascii="宋体" w:hAnsi="宋体" w:cs="宋体" w:hint="eastAsia"/>
-          <w:kern w:val="0"/>
-          <w:sz w:val="24"/>
-          <w:szCs w:val="24"/>
-        </w:rPr>
-        <w:t>0X</w:t>
-      </w:r>
-      <w:r>
-        <w:rPr>
-          <w:rFonts w:ascii="宋体" w:hAnsi="宋体" w:cs="宋体"/>
-          <w:kern w:val="0"/>
-          <w:sz w:val="24"/>
-          <w:szCs w:val="24"/>
-        </w:rPr>
-        <w:t>0</w:t>
-      </w:r>
-      <w:r>
-        <w:rPr>
-          <w:rFonts w:ascii="宋体" w:hAnsi="宋体" w:cs="宋体" w:hint="eastAsia"/>
-          <w:kern w:val="0"/>
-          <w:sz w:val="24"/>
-          <w:szCs w:val="24"/>
-        </w:rPr>
-        <w:t>0</w:t>
-      </w:r>
-      <w:r>
-        <w:rPr>
-          <w:rFonts w:ascii="宋体" w:hAnsi="宋体" w:cs="宋体"/>
-          <w:color w:val="00B0F0"/>
-          <w:kern w:val="0"/>
-          <w:sz w:val="24"/>
-          <w:szCs w:val="24"/>
-        </w:rPr>
-        <w:t xml:space="preserve"> </w:t>
-      </w:r>
-      <w:r>
-        <w:rPr>
-          <w:rFonts w:ascii="宋体" w:hAnsi="宋体" w:cs="宋体" w:hint="eastAsia"/>
-          <w:color w:val="00B0F0"/>
-          <w:kern w:val="0"/>
-          <w:sz w:val="24"/>
-          <w:szCs w:val="24"/>
-        </w:rPr>
-        <w:t>0X</w:t>
-      </w:r>
-      <w:r>
-        <w:rPr>
-          <w:rFonts w:ascii="宋体" w:hAnsi="宋体" w:cs="宋体"/>
-          <w:color w:val="00B0F0"/>
-          <w:kern w:val="0"/>
-          <w:sz w:val="24"/>
-          <w:szCs w:val="24"/>
-        </w:rPr>
-        <w:t>E0</w:t>
-      </w:r>
-      <w:r>
-        <w:rPr>
-          <w:rFonts w:ascii="宋体" w:hAnsi="宋体" w:cs="宋体"/>
-          <w:color w:val="00B0F0"/>
-          <w:kern w:val="0"/>
-          <w:sz w:val="24"/>
-          <w:szCs w:val="24"/>
-        </w:rPr>
-        <w:t xml:space="preserve"> </w:t>
-      </w:r>
-      <w:r>
-        <w:rPr>
-          <w:rFonts w:ascii="宋体" w:hAnsi="宋体" w:cs="宋体" w:hint="eastAsia"/>
-          <w:color w:val="00B0F0"/>
-          <w:kern w:val="0"/>
-          <w:sz w:val="24"/>
-          <w:szCs w:val="24"/>
-        </w:rPr>
-        <w:t>0X</w:t>
-      </w:r>
-      <w:r>
-        <w:rPr>
-          <w:rFonts w:ascii="宋体" w:hAnsi="宋体" w:cs="宋体"/>
-          <w:color w:val="00B0F0"/>
-          <w:kern w:val="0"/>
-          <w:sz w:val="24"/>
-          <w:szCs w:val="24"/>
-        </w:rPr>
-        <w:t>E8</w:t>
-      </w:r>
-      <w:r>
-        <w:rPr>
-          <w:rFonts w:ascii="宋体" w:hAnsi="宋体" w:cs="宋体"/>
-          <w:color w:val="00B0F0"/>
-          <w:kern w:val="0"/>
-          <w:sz w:val="24"/>
-          <w:szCs w:val="24"/>
-        </w:rPr>
-        <w:t xml:space="preserve"> </w:t>
-      </w:r>
-      <w:r>
-        <w:rPr>
-          <w:rFonts w:ascii="宋体" w:hAnsi="宋体" w:cs="宋体"/>
-          <w:color w:val="FF0000"/>
-          <w:kern w:val="0"/>
-          <w:sz w:val="24"/>
-          <w:szCs w:val="24"/>
-        </w:rPr>
         <w:t>0X0D 0X0A</w:t>
       </w:r>
     </w:p>
@@ -4490,7 +4752,7 @@
         <w:ind w:left="1260" w:firstLine="420"/>
         <w:jc w:val="left"/>
         <w:rPr>
-          <w:rFonts w:ascii="宋体" w:hAnsi="宋体" w:hint="eastAsia"/>
+          <w:rFonts w:ascii="宋体" w:hAnsi="宋体"/>
           <w:color w:val="FF0000"/>
           <w:sz w:val="24"/>
           <w:szCs w:val="24"/>
@@ -4808,7 +5070,7 @@
         <w:ind w:left="1080"/>
         <w:jc w:val="left"/>
         <w:rPr>
-          <w:rFonts w:ascii="宋体" w:hAnsi="宋体" w:hint="eastAsia"/>
+          <w:rFonts w:ascii="宋体" w:hAnsi="宋体"/>
           <w:sz w:val="24"/>
           <w:szCs w:val="24"/>
         </w:rPr>
@@ -5222,8 +5484,6 @@
         </w:rPr>
         <w:t>50</w:t>
       </w:r>
-      <w:bookmarkStart w:id="0" w:name="_GoBack"/>
-      <w:bookmarkEnd w:id="0"/>
       <w:r>
         <w:rPr>
           <w:rFonts w:ascii="宋体" w:hAnsi="宋体"/>
@@ -5279,7 +5539,15 @@
           <w:sz w:val="28"/>
           <w:szCs w:val="28"/>
         </w:rPr>
-        <w:t>下位机上传数据格式定义如下：</w:t>
+        <w:t>下位机响应</w:t>
+      </w:r>
+      <w:r>
+        <w:rPr>
+          <w:rFonts w:hint="eastAsia"/>
+          <w:sz w:val="28"/>
+          <w:szCs w:val="28"/>
+        </w:rPr>
+        <w:t>数据格式定义如下：</w:t>
       </w:r>
     </w:p>
     <w:p>
@@ -5306,23 +5574,23 @@
           <w:sz w:val="24"/>
           <w:szCs w:val="24"/>
         </w:rPr>
-        <w:t>下位机主动上传</w:t>
-      </w:r>
-      <w:r>
-        <w:rPr>
-          <w:rFonts w:ascii="宋体" w:hAnsi="宋体" w:hint="eastAsia"/>
-          <w:sz w:val="24"/>
-          <w:szCs w:val="24"/>
-        </w:rPr>
-        <w:t>发药</w:t>
-      </w:r>
-      <w:r>
-        <w:rPr>
-          <w:rFonts w:ascii="宋体" w:hAnsi="宋体"/>
-          <w:sz w:val="24"/>
-          <w:szCs w:val="24"/>
-        </w:rPr>
-        <w:t>信息格式如下：</w:t>
+        <w:t>下位机</w:t>
+      </w:r>
+      <w:r>
+        <w:rPr>
+          <w:rFonts w:ascii="宋体" w:hAnsi="宋体" w:hint="eastAsia"/>
+          <w:sz w:val="24"/>
+          <w:szCs w:val="24"/>
+        </w:rPr>
+        <w:t>响应信息数据</w:t>
+      </w:r>
+      <w:r>
+        <w:rPr>
+          <w:rFonts w:ascii="宋体" w:hAnsi="宋体"/>
+          <w:sz w:val="24"/>
+          <w:szCs w:val="24"/>
+        </w:rPr>
+        <w:t>格式如下：</w:t>
       </w:r>
     </w:p>
     <w:tbl>
@@ -5748,7 +6016,7 @@
         <w:ind w:left="1080"/>
         <w:jc w:val="left"/>
         <w:rPr>
-          <w:rFonts w:ascii="宋体" w:hAnsi="宋体"/>
+          <w:rFonts w:ascii="宋体" w:hAnsi="宋体" w:hint="eastAsia"/>
           <w:sz w:val="24"/>
           <w:szCs w:val="24"/>
         </w:rPr>
@@ -5842,15 +6110,6 @@
         </w:rPr>
         <w:t xml:space="preserve"> </w:t>
       </w:r>
-    </w:p>
-    <w:p>
-      <w:pPr>
-        <w:jc w:val="left"/>
-        <w:rPr>
-          <w:sz w:val="28"/>
-          <w:szCs w:val="28"/>
-        </w:rPr>
-      </w:pPr>
     </w:p>
     <w:sectPr>
       <w:pgSz w:w="16838" w:h="11906" w:orient="landscape"/>
@@ -6859,6 +7118,7 @@
   <w:style w:type="character" w:default="1" w:styleId="a0">
     <w:name w:val="Default Paragraph Font"/>
     <w:uiPriority w:val="1"/>
+    <w:semiHidden/>
     <w:unhideWhenUsed/>
   </w:style>
   <w:style w:type="table" w:default="1" w:styleId="a1">

</xml_diff>